<commit_message>
Add chapter headings to Header
</commit_message>
<xml_diff>
--- a/A (likely incomplete) Guide to Writing Engineering Dissertations.docx
+++ b/A (likely incomplete) Guide to Writing Engineering Dissertations.docx
@@ -440,6 +440,14 @@
     </w:p>
     <w:sdt>
       <w:sdtPr>
+        <w:rPr>
+          <w:rFonts w:eastAsiaTheme="minorHAnsi" w:cstheme="minorBidi"/>
+          <w:color w:val="auto"/>
+          <w:kern w:val="2"/>
+          <w:sz w:val="22"/>
+          <w:szCs w:val="24"/>
+          <w14:ligatures w14:val="standardContextual"/>
+        </w:rPr>
         <w:id w:val="-1487083331"/>
         <w:docPartObj>
           <w:docPartGallery w:val="Table of Contents"/>
@@ -448,15 +456,9 @@
       </w:sdtPr>
       <w:sdtEndPr>
         <w:rPr>
-          <w:rFonts w:eastAsiaTheme="minorHAnsi" w:cstheme="minorBidi"/>
           <w:b/>
           <w:bCs/>
           <w:noProof/>
-          <w:color w:val="auto"/>
-          <w:kern w:val="2"/>
-          <w:sz w:val="22"/>
-          <w:szCs w:val="24"/>
-          <w14:ligatures w14:val="standardContextual"/>
         </w:rPr>
       </w:sdtEndPr>
       <w:sdtContent>
@@ -5846,21 +5848,7 @@
             <w:noProof/>
           </w:rPr>
           <w:noBreakHyphen/>
-          <w:t xml:space="preserve">1: </w:t>
-        </w:r>
-        <w:r>
-          <w:rPr>
-            <w:rStyle w:val="Hyperlink"/>
-            <w:noProof/>
-          </w:rPr>
-          <w:t>S</w:t>
-        </w:r>
-        <w:r>
-          <w:rPr>
-            <w:rStyle w:val="Hyperlink"/>
-            <w:noProof/>
-          </w:rPr>
-          <w:t>ystem performance comparison showing key engineering metrics with measurement uncertainties.</w:t>
+          <w:t>1: System performance comparison showing key engineering metrics with measurement uncertainties.</w:t>
         </w:r>
         <w:r>
           <w:rPr>
@@ -5983,15 +5971,7 @@
     </w:p>
     <w:p>
       <w:r>
-        <w:t xml:space="preserve">This chapter orients the reader: what the report is about, why it matters, what will be covered, and how the document is </w:t>
-      </w:r>
-      <w:proofErr w:type="spellStart"/>
-      <w:r>
-        <w:t>organised</w:t>
-      </w:r>
-      <w:proofErr w:type="spellEnd"/>
-      <w:r>
-        <w:t>. Keep it clear, concise and specific to the engineering context. Use forward references to later chapters to help the reader. Keep the Introduction brief; move technical depth to later chapters.</w:t>
+        <w:t>This chapter orients the reader: what the report is about, why it matters, what will be covered, and how the document is organised. Keep it clear, concise and specific to the engineering context. Use forward references to later chapters to help the reader. Keep the Introduction brief; move technical depth to later chapters.</w:t>
       </w:r>
     </w:p>
     <w:p>
@@ -6001,15 +5981,15 @@
           <w:sz w:val="22"/>
         </w:rPr>
       </w:pPr>
-      <w:bookmarkStart w:id="3" w:name="subject-and-motivation-for-report"/>
-      <w:bookmarkStart w:id="4" w:name="_Toc207888465"/>
+      <w:bookmarkStart w:id="3" w:name="_Toc207888465"/>
+      <w:bookmarkStart w:id="4" w:name="subject-and-motivation-for-report"/>
       <w:r>
         <w:rPr>
           <w:sz w:val="22"/>
         </w:rPr>
         <w:t>Subject and motivation for report</w:t>
       </w:r>
-      <w:bookmarkEnd w:id="4"/>
+      <w:bookmarkEnd w:id="3"/>
     </w:p>
     <w:p>
       <w:r>
@@ -6023,18 +6003,18 @@
           <w:sz w:val="22"/>
         </w:rPr>
       </w:pPr>
-      <w:bookmarkStart w:id="5" w:name="background-to-investigation"/>
-      <w:bookmarkStart w:id="6" w:name="_Ref207888306"/>
-      <w:bookmarkStart w:id="7" w:name="_Toc207888466"/>
-      <w:bookmarkEnd w:id="3"/>
+      <w:bookmarkStart w:id="5" w:name="_Ref207888306"/>
+      <w:bookmarkStart w:id="6" w:name="_Toc207888466"/>
+      <w:bookmarkStart w:id="7" w:name="background-to-investigation"/>
+      <w:bookmarkEnd w:id="4"/>
       <w:r>
         <w:rPr>
           <w:sz w:val="22"/>
         </w:rPr>
         <w:t>Background to investigation</w:t>
       </w:r>
+      <w:bookmarkEnd w:id="5"/>
       <w:bookmarkEnd w:id="6"/>
-      <w:bookmarkEnd w:id="7"/>
     </w:p>
     <w:p>
       <w:r>
@@ -6049,13 +6029,7 @@
         </w:r>
       </w:hyperlink>
       <w:r>
-        <w:t xml:space="preserve">). Figures may be used if they are relevant to the report, for examples in a project on mechatronic design, you may want to introduce the field of mechatronics using a </w:t>
-      </w:r>
-      <w:r>
-        <w:t>diagram</w:t>
-      </w:r>
-      <w:r>
-        <w:t xml:space="preserve"> such as </w:t>
+        <w:t xml:space="preserve">). Figures may be used if they are relevant to the report, for examples in a project on mechatronic design, you may want to introduce the field of mechatronics using a diagram such as </w:t>
       </w:r>
       <w:r>
         <w:fldChar w:fldCharType="begin"/>
@@ -6098,6 +6072,9 @@
       </w:pPr>
       <w:bookmarkStart w:id="8" w:name="fig:mechatronics_venn_diagram"/>
       <w:r>
+        <w:rPr>
+          <w:noProof/>
+        </w:rPr>
         <w:drawing>
           <wp:inline distT="0" distB="0" distL="0" distR="0" wp14:anchorId="6339CF42" wp14:editId="1C9C55CC">
             <wp:extent cx="3605349" cy="3500846"/>
@@ -6149,8 +6126,8 @@
           <w:sz w:val="22"/>
         </w:rPr>
       </w:pPr>
-      <w:bookmarkStart w:id="9" w:name="_Ref207887748"/>
-      <w:bookmarkStart w:id="10" w:name="_Ref207887754"/>
+      <w:bookmarkStart w:id="9" w:name="_Ref207887754"/>
+      <w:bookmarkStart w:id="10" w:name="_Ref207887748"/>
       <w:bookmarkStart w:id="11" w:name="_Toc207888518"/>
       <w:r>
         <w:t xml:space="preserve">Figure </w:t>
@@ -6194,7 +6171,7 @@
       <w:r>
         <w:fldChar w:fldCharType="end"/>
       </w:r>
-      <w:bookmarkEnd w:id="10"/>
+      <w:bookmarkEnd w:id="9"/>
       <w:r>
         <w:t xml:space="preserve">: </w:t>
       </w:r>
@@ -6231,22 +6208,14 @@
       <w:r>
         <w:t>.</w:t>
       </w:r>
-      <w:bookmarkEnd w:id="9"/>
+      <w:bookmarkEnd w:id="10"/>
       <w:bookmarkEnd w:id="11"/>
     </w:p>
     <w:bookmarkEnd w:id="8"/>
     <w:p>
       <w:r>
         <w:lastRenderedPageBreak/>
-        <w:t xml:space="preserve">Here, </w:t>
-      </w:r>
-      <w:proofErr w:type="gramStart"/>
-      <w:r>
-        <w:t>it can be seen that mechatronics</w:t>
-      </w:r>
-      <w:proofErr w:type="gramEnd"/>
-      <w:r>
-        <w:t xml:space="preserve"> is an interdisciplinary field that draws on the principles of mechanics, electronics, computer science, and control systems to design and develop intelligent machines and systems. Typically</w:t>
+        <w:t>Here, it can be seen that mechatronics is an interdisciplinary field that draws on the principles of mechanics, electronics, computer science, and control systems to design and develop intelligent machines and systems. Typically</w:t>
       </w:r>
       <w:r>
         <w:t>,</w:t>
@@ -6268,16 +6237,16 @@
           <w:sz w:val="22"/>
         </w:rPr>
       </w:pPr>
-      <w:bookmarkStart w:id="12" w:name="objectives-of-report"/>
-      <w:bookmarkStart w:id="13" w:name="_Toc207888467"/>
-      <w:bookmarkEnd w:id="5"/>
+      <w:bookmarkStart w:id="12" w:name="_Toc207888467"/>
+      <w:bookmarkStart w:id="13" w:name="objectives-of-report"/>
+      <w:bookmarkEnd w:id="7"/>
       <w:r>
         <w:rPr>
           <w:sz w:val="22"/>
         </w:rPr>
         <w:t>Objectives of report</w:t>
       </w:r>
-      <w:bookmarkEnd w:id="13"/>
+      <w:bookmarkEnd w:id="12"/>
     </w:p>
     <w:p>
       <w:r>
@@ -6314,15 +6283,7 @@
         </w:numPr>
       </w:pPr>
       <w:r>
-        <w:t xml:space="preserve">Evaluate system performance through quantitative metrics including positioning accuracy (± 5cm), response time (&lt;100 </w:t>
-      </w:r>
-      <w:proofErr w:type="spellStart"/>
-      <w:r>
-        <w:t>ms</w:t>
-      </w:r>
-      <w:proofErr w:type="spellEnd"/>
-      <w:r>
-        <w:t>), and reliability (&gt;95% success rate).</w:t>
+        <w:t>Evaluate system performance through quantitative metrics including positioning accuracy (± 5cm), response time (&lt;100 ms), and reliability (&gt;95% success rate).</w:t>
       </w:r>
     </w:p>
     <w:p>
@@ -6343,18 +6304,18 @@
           <w:sz w:val="22"/>
         </w:rPr>
       </w:pPr>
-      <w:bookmarkStart w:id="14" w:name="limitations-and-scope-of-investigation"/>
-      <w:bookmarkStart w:id="15" w:name="_Ref207888339"/>
-      <w:bookmarkStart w:id="16" w:name="_Toc207888468"/>
-      <w:bookmarkEnd w:id="12"/>
+      <w:bookmarkStart w:id="14" w:name="_Ref207888339"/>
+      <w:bookmarkStart w:id="15" w:name="_Toc207888468"/>
+      <w:bookmarkStart w:id="16" w:name="limitations-and-scope-of-investigation"/>
+      <w:bookmarkEnd w:id="13"/>
       <w:r>
         <w:rPr>
           <w:sz w:val="22"/>
         </w:rPr>
         <w:t>Limitations and scope of investigation</w:t>
       </w:r>
+      <w:bookmarkEnd w:id="14"/>
       <w:bookmarkEnd w:id="15"/>
-      <w:bookmarkEnd w:id="16"/>
     </w:p>
     <w:p>
       <w:r>
@@ -6813,9 +6774,9 @@
           <w:sz w:val="22"/>
         </w:rPr>
       </w:pPr>
-      <w:bookmarkStart w:id="20" w:name="plan-of-development"/>
-      <w:bookmarkStart w:id="21" w:name="_Toc207888469"/>
-      <w:bookmarkEnd w:id="14"/>
+      <w:bookmarkStart w:id="20" w:name="_Toc207888469"/>
+      <w:bookmarkStart w:id="21" w:name="plan-of-development"/>
+      <w:bookmarkEnd w:id="16"/>
       <w:r>
         <w:rPr>
           <w:sz w:val="22"/>
@@ -6826,19 +6787,11 @@
       <w:r>
         <w:t>development</w:t>
       </w:r>
-      <w:bookmarkEnd w:id="21"/>
-    </w:p>
-    <w:p>
-      <w:r>
-        <w:t xml:space="preserve">Explain how the report is </w:t>
-      </w:r>
-      <w:proofErr w:type="spellStart"/>
-      <w:r>
-        <w:t>organised</w:t>
-      </w:r>
-      <w:proofErr w:type="spellEnd"/>
-      <w:r>
-        <w:t xml:space="preserve"> so the reader can navigate it. This report follows a structured approach that builds systematically from foundational knowledge to practical outcomes. Chapter </w:t>
+      <w:bookmarkEnd w:id="20"/>
+    </w:p>
+    <w:p>
+      <w:r>
+        <w:t>Explain how the report is organised so the reader can navigate it. This report follows a structured approach that builds systematically from foundational knowledge to practical outcomes. Chapter </w:t>
       </w:r>
       <w:r>
         <w:fldChar w:fldCharType="begin"/>
@@ -6859,15 +6812,7 @@
         <w:t xml:space="preserve"> </w:t>
       </w:r>
       <w:r>
-        <w:t xml:space="preserve">begins by </w:t>
-      </w:r>
-      <w:proofErr w:type="spellStart"/>
-      <w:r>
-        <w:t>synthesising</w:t>
-      </w:r>
-      <w:proofErr w:type="spellEnd"/>
-      <w:r>
-        <w:t xml:space="preserve"> relevant prior work and identifying the gap that this investigation addresses. Following this theoretical foundation, Chapter </w:t>
+        <w:t>begins by synthesising relevant prior work and identifying the gap that this investigation addresses. Following this theoretical foundation, Chapter </w:t>
       </w:r>
       <w:r>
         <w:fldChar w:fldCharType="begin"/>
@@ -6960,7 +6905,7 @@
         <w:t xml:space="preserve"> that provides actionable recommendations and outlines future work opportunities.</w:t>
       </w:r>
     </w:p>
-    <w:bookmarkEnd w:id="20"/>
+    <w:bookmarkEnd w:id="21"/>
     <w:p>
       <w:pPr>
         <w:sectPr>
@@ -6987,15 +6932,7 @@
     </w:p>
     <w:p>
       <w:r>
-        <w:t xml:space="preserve">The literature review establishes the theoretical and practical foundation for your engineering investigation. This chapter demonstrates your understanding of the current state of knowledge in your field, critically evaluates existing solutions, and identifies the specific gap that justifies your project. Unlike a simple summary of sources, an engineering literature review </w:t>
-      </w:r>
-      <w:proofErr w:type="spellStart"/>
-      <w:r>
-        <w:t>synthesises</w:t>
-      </w:r>
-      <w:proofErr w:type="spellEnd"/>
-      <w:r>
-        <w:t xml:space="preserve"> prior work to build a compelling case for your approach and methodology.</w:t>
+        <w:t>The literature review establishes the theoretical and practical foundation for your engineering investigation. This chapter demonstrates your understanding of the current state of knowledge in your field, critically evaluates existing solutions, and identifies the specific gap that justifies your project. Unlike a simple summary of sources, an engineering literature review synthesises prior work to build a compelling case for your approach and methodology.</w:t>
       </w:r>
     </w:p>
     <w:p>
@@ -7007,8 +6944,8 @@
       <w:pPr>
         <w:pStyle w:val="Heading2"/>
       </w:pPr>
-      <w:bookmarkStart w:id="24" w:name="typical-structure-and-content"/>
-      <w:bookmarkStart w:id="25" w:name="_Toc207888471"/>
+      <w:bookmarkStart w:id="24" w:name="_Toc207888471"/>
+      <w:bookmarkStart w:id="25" w:name="typical-structure-and-content"/>
       <w:r>
         <w:t xml:space="preserve">Typical </w:t>
       </w:r>
@@ -7018,7 +6955,7 @@
       <w:r>
         <w:t xml:space="preserve"> and Content</w:t>
       </w:r>
-      <w:bookmarkEnd w:id="25"/>
+      <w:bookmarkEnd w:id="24"/>
     </w:p>
     <w:p>
       <w:r>
@@ -7062,15 +6999,7 @@
         <w:t>Thematic synthesis of prior work</w:t>
       </w:r>
       <w:r>
-        <w:t xml:space="preserve">: </w:t>
-      </w:r>
-      <w:proofErr w:type="spellStart"/>
-      <w:r>
-        <w:t>Organise</w:t>
-      </w:r>
-      <w:proofErr w:type="spellEnd"/>
-      <w:r>
-        <w:t xml:space="preserve"> literature around key themes, technologies, or approaches rather than chronologically</w:t>
+        <w:t>: Organise literature around key themes, technologies, or approaches rather than chronologically</w:t>
       </w:r>
     </w:p>
     <w:p>
@@ -7157,13 +7086,13 @@
       <w:pPr>
         <w:pStyle w:val="Heading2"/>
       </w:pPr>
-      <w:bookmarkStart w:id="26" w:name="citation-practice-and-source-integration"/>
-      <w:bookmarkStart w:id="27" w:name="_Toc207888472"/>
-      <w:bookmarkEnd w:id="24"/>
+      <w:bookmarkStart w:id="26" w:name="_Toc207888472"/>
+      <w:bookmarkStart w:id="27" w:name="citation-practice-and-source-integration"/>
+      <w:bookmarkEnd w:id="25"/>
       <w:r>
         <w:t>Citation Practice and Source Integration</w:t>
       </w:r>
-      <w:bookmarkEnd w:id="27"/>
+      <w:bookmarkEnd w:id="26"/>
     </w:p>
     <w:p>
       <w:r>
@@ -7204,13 +7133,8 @@
       </w:r>
     </w:p>
     <w:p>
-      <w:proofErr w:type="spellStart"/>
-      <w:r>
-        <w:t>Organise</w:t>
-      </w:r>
-      <w:proofErr w:type="spellEnd"/>
-      <w:r>
-        <w:t xml:space="preserve"> complex comparisons using tables to help readers understand the landscape of existing solutions</w:t>
+      <w:r>
+        <w:t>Organise complex comparisons using tables to help readers understand the landscape of existing solutions</w:t>
       </w:r>
       <w:r>
         <w:t xml:space="preserve">.  </w:t>
@@ -7592,15 +7516,7 @@
               <w:jc w:val="center"/>
             </w:pPr>
             <w:r>
-              <w:t>Response Time (</w:t>
-            </w:r>
-            <w:proofErr w:type="spellStart"/>
-            <w:r>
-              <w:t>ms</w:t>
-            </w:r>
-            <w:proofErr w:type="spellEnd"/>
-            <w:r>
-              <w:t>)</w:t>
+              <w:t>Response Time (ms)</w:t>
             </w:r>
           </w:p>
         </w:tc>
@@ -7611,9 +7527,9 @@
         <w:pStyle w:val="Heading2"/>
       </w:pPr>
       <w:bookmarkStart w:id="30" w:name="tab:lit-taxonomy"/>
-      <w:bookmarkStart w:id="31" w:name="critical-analysis-and-research-gap"/>
-      <w:bookmarkStart w:id="32" w:name="_Toc207888473"/>
-      <w:bookmarkEnd w:id="26"/>
+      <w:bookmarkStart w:id="31" w:name="_Toc207888473"/>
+      <w:bookmarkStart w:id="32" w:name="critical-analysis-and-research-gap"/>
+      <w:bookmarkEnd w:id="27"/>
       <w:bookmarkEnd w:id="30"/>
       <w:r>
         <w:t xml:space="preserve">Critical Analysis and </w:t>
@@ -7624,7 +7540,7 @@
       <w:r>
         <w:t xml:space="preserve"> Gap</w:t>
       </w:r>
-      <w:bookmarkEnd w:id="32"/>
+      <w:bookmarkEnd w:id="31"/>
     </w:p>
     <w:p>
       <w:r>
@@ -7636,7 +7552,7 @@
         <w:t>Articulate how the limitations and strengths identified in the literature directly inform your project objectives and methodology choices. This connection ensures that your approach is grounded in evidence and addresses a genuine need.</w:t>
       </w:r>
     </w:p>
-    <w:bookmarkEnd w:id="31"/>
+    <w:bookmarkEnd w:id="32"/>
     <w:p/>
     <w:p/>
     <w:p>
@@ -7686,15 +7602,15 @@
       <w:pPr>
         <w:pStyle w:val="Heading2"/>
       </w:pPr>
-      <w:bookmarkStart w:id="35" w:name="Xaf72859628fa7984007327e019a89b507b44c64"/>
-      <w:bookmarkStart w:id="36" w:name="_Toc207888475"/>
+      <w:bookmarkStart w:id="35" w:name="_Toc207888475"/>
+      <w:bookmarkStart w:id="36" w:name="Xaf72859628fa7984007327e019a89b507b44c64"/>
       <w:r>
         <w:t xml:space="preserve">Purpose and Scope of Engineering </w:t>
       </w:r>
       <w:r>
         <w:t>Methodology</w:t>
       </w:r>
-      <w:bookmarkEnd w:id="36"/>
+      <w:bookmarkEnd w:id="35"/>
     </w:p>
     <w:p>
       <w:r>
@@ -7825,16 +7741,16 @@
       <w:pPr>
         <w:pStyle w:val="Heading2"/>
       </w:pPr>
-      <w:bookmarkStart w:id="37" w:name="typical-structure-and-content-1"/>
-      <w:bookmarkStart w:id="38" w:name="_Toc207888476"/>
-      <w:bookmarkEnd w:id="35"/>
+      <w:bookmarkStart w:id="37" w:name="_Toc207888476"/>
+      <w:bookmarkStart w:id="38" w:name="typical-structure-and-content-1"/>
+      <w:bookmarkEnd w:id="36"/>
       <w:r>
         <w:t xml:space="preserve">Typical Structure and </w:t>
       </w:r>
       <w:r>
         <w:t>Content</w:t>
       </w:r>
-      <w:bookmarkEnd w:id="38"/>
+      <w:bookmarkEnd w:id="37"/>
     </w:p>
     <w:p>
       <w:r>
@@ -7936,9 +7852,9 @@
       <w:pPr>
         <w:pStyle w:val="Heading2"/>
       </w:pPr>
-      <w:bookmarkStart w:id="39" w:name="system-overview-and-architecture"/>
-      <w:bookmarkStart w:id="40" w:name="_Toc207888477"/>
-      <w:bookmarkEnd w:id="37"/>
+      <w:bookmarkStart w:id="39" w:name="_Toc207888477"/>
+      <w:bookmarkStart w:id="40" w:name="system-overview-and-architecture"/>
+      <w:bookmarkEnd w:id="38"/>
       <w:r>
         <w:lastRenderedPageBreak/>
         <w:t xml:space="preserve">System Overview and </w:t>
@@ -7946,39 +7862,31 @@
       <w:r>
         <w:t>Architecture</w:t>
       </w:r>
+      <w:bookmarkEnd w:id="39"/>
+    </w:p>
+    <w:p>
+      <w:r>
+        <w:t>Begin with a clear description of the overall system or approach. Use block diagrams, flowcharts, or system architecture figures to illustrate key components and their relationships. Define system requirements, performance specifications, and design constraints. This establishes the criteria against which your methodology will be evaluated.</w:t>
+      </w:r>
+    </w:p>
+    <w:p>
+      <w:pPr>
+        <w:pStyle w:val="Heading2"/>
+      </w:pPr>
+      <w:bookmarkStart w:id="41" w:name="_Toc207888478"/>
+      <w:bookmarkStart w:id="42" w:name="implementation-details"/>
       <w:bookmarkEnd w:id="40"/>
-    </w:p>
-    <w:p>
-      <w:r>
-        <w:t>Begin with a clear description of the overall system or approach. Use block diagrams, flowcharts, or system architecture figures to illustrate key components and their relationships. Define system requirements, performance specifications, and design constraints. This establishes the criteria against which your methodology will be evaluated.</w:t>
-      </w:r>
-    </w:p>
-    <w:p>
-      <w:pPr>
-        <w:pStyle w:val="Heading2"/>
-      </w:pPr>
-      <w:bookmarkStart w:id="41" w:name="implementation-details"/>
-      <w:bookmarkStart w:id="42" w:name="_Toc207888478"/>
-      <w:bookmarkEnd w:id="39"/>
       <w:r>
         <w:t>Implementation</w:t>
       </w:r>
       <w:r>
         <w:t xml:space="preserve"> Details</w:t>
       </w:r>
-      <w:bookmarkEnd w:id="42"/>
-    </w:p>
-    <w:p>
-      <w:r>
-        <w:t xml:space="preserve">Document the specific tools, platforms, and configurations used. Provide sufficient detail for reproduction while maintaining focus on engineering-relevant specifications. For example, use tables to </w:t>
-      </w:r>
-      <w:proofErr w:type="spellStart"/>
-      <w:r>
-        <w:t>summarise</w:t>
-      </w:r>
-      <w:proofErr w:type="spellEnd"/>
-      <w:r>
-        <w:t xml:space="preserve"> technical specifications as shown in</w:t>
+      <w:bookmarkEnd w:id="41"/>
+    </w:p>
+    <w:p>
+      <w:r>
+        <w:t>Document the specific tools, platforms, and configurations used. Provide sufficient detail for reproduction while maintaining focus on engineering-relevant specifications. For example, use tables to summarise technical specifications as shown in</w:t>
       </w:r>
       <w:r>
         <w:t xml:space="preserve"> </w:t>
@@ -8278,9 +8186,9 @@
       <w:pPr>
         <w:pStyle w:val="Heading2"/>
       </w:pPr>
-      <w:bookmarkStart w:id="46" w:name="procedures-and-protocols"/>
-      <w:bookmarkStart w:id="47" w:name="_Toc207888479"/>
-      <w:bookmarkEnd w:id="41"/>
+      <w:bookmarkStart w:id="46" w:name="_Toc207888479"/>
+      <w:bookmarkStart w:id="47" w:name="procedures-and-protocols"/>
+      <w:bookmarkEnd w:id="42"/>
       <w:r>
         <w:t xml:space="preserve">Procedures </w:t>
       </w:r>
@@ -8290,7 +8198,7 @@
       <w:r>
         <w:t xml:space="preserve"> Protocols</w:t>
       </w:r>
-      <w:bookmarkEnd w:id="47"/>
+      <w:bookmarkEnd w:id="46"/>
     </w:p>
     <w:p>
       <w:r>
@@ -8366,10 +8274,10 @@
       <w:pPr>
         <w:pStyle w:val="Heading2"/>
       </w:pPr>
-      <w:bookmarkStart w:id="48" w:name="data-processing-and-analysis-framework"/>
-      <w:bookmarkStart w:id="49" w:name="_Ref207888380"/>
-      <w:bookmarkStart w:id="50" w:name="_Toc207888480"/>
-      <w:bookmarkEnd w:id="46"/>
+      <w:bookmarkStart w:id="48" w:name="_Ref207888380"/>
+      <w:bookmarkStart w:id="49" w:name="_Toc207888480"/>
+      <w:bookmarkStart w:id="50" w:name="data-processing-and-analysis-framework"/>
+      <w:bookmarkEnd w:id="47"/>
       <w:r>
         <w:t xml:space="preserve">Data </w:t>
       </w:r>
@@ -8379,8 +8287,8 @@
       <w:r>
         <w:t xml:space="preserve"> and Analysis Framework</w:t>
       </w:r>
+      <w:bookmarkEnd w:id="48"/>
       <w:bookmarkEnd w:id="49"/>
-      <w:bookmarkEnd w:id="50"/>
     </w:p>
     <w:p>
       <w:r>
@@ -8535,16 +8443,16 @@
       <w:pPr>
         <w:pStyle w:val="Heading2"/>
       </w:pPr>
-      <w:bookmarkStart w:id="51" w:name="validation-and-verification"/>
-      <w:bookmarkStart w:id="52" w:name="_Toc207888481"/>
-      <w:bookmarkEnd w:id="48"/>
+      <w:bookmarkStart w:id="51" w:name="_Toc207888481"/>
+      <w:bookmarkStart w:id="52" w:name="validation-and-verification"/>
+      <w:bookmarkEnd w:id="50"/>
       <w:r>
         <w:t xml:space="preserve">Validation and </w:t>
       </w:r>
       <w:r>
         <w:t>Verification</w:t>
       </w:r>
-      <w:bookmarkEnd w:id="52"/>
+      <w:bookmarkEnd w:id="51"/>
     </w:p>
     <w:p>
       <w:r>
@@ -8621,7 +8529,7 @@
         <w:pStyle w:val="Heading2"/>
       </w:pPr>
       <w:bookmarkStart w:id="53" w:name="_Toc207888482"/>
-      <w:bookmarkEnd w:id="51"/>
+      <w:bookmarkEnd w:id="52"/>
       <w:r>
         <w:t xml:space="preserve">Assumptions and </w:t>
       </w:r>
@@ -8666,27 +8574,19 @@
     </w:p>
     <w:p>
       <w:r>
-        <w:t xml:space="preserve">Effective results presentation in engineering reports requires clarity, precision, and systematic </w:t>
-      </w:r>
-      <w:proofErr w:type="spellStart"/>
-      <w:r>
-        <w:t>organisation</w:t>
-      </w:r>
-      <w:proofErr w:type="spellEnd"/>
-      <w:r>
-        <w:t>. Data should be presented with appropriate statistical measures, uncertainty quantification, and clear visual representations. This chapter establishes the credibility of your work through transparent reporting of both successful outcomes and unexpected findings, including any limitations or anomalies encountered during data collection.</w:t>
+        <w:t>Effective results presentation in engineering reports requires clarity, precision, and systematic organisation. Data should be presented with appropriate statistical measures, uncertainty quantification, and clear visual representations. This chapter establishes the credibility of your work through transparent reporting of both successful outcomes and unexpected findings, including any limitations or anomalies encountered during data collection.</w:t>
       </w:r>
     </w:p>
     <w:p>
       <w:pPr>
         <w:pStyle w:val="Heading2"/>
       </w:pPr>
-      <w:bookmarkStart w:id="56" w:name="X3115e5e8514abfb8087fdc3e2d1a5442ff308cc"/>
-      <w:bookmarkStart w:id="57" w:name="_Toc207888484"/>
+      <w:bookmarkStart w:id="56" w:name="_Toc207888484"/>
+      <w:bookmarkStart w:id="57" w:name="X3115e5e8514abfb8087fdc3e2d1a5442ff308cc"/>
       <w:r>
         <w:t>Purpose and Principles of Results Presentation</w:t>
       </w:r>
-      <w:bookmarkEnd w:id="57"/>
+      <w:bookmarkEnd w:id="56"/>
     </w:p>
     <w:p>
       <w:r>
@@ -8747,17 +8647,8 @@
           <w:b/>
           <w:bCs/>
         </w:rPr>
-        <w:t xml:space="preserve">Systematic </w:t>
-      </w:r>
-      <w:proofErr w:type="spellStart"/>
-      <w:r>
-        <w:rPr>
-          <w:b/>
-          <w:bCs/>
-        </w:rPr>
-        <w:t>organisation</w:t>
-      </w:r>
-      <w:proofErr w:type="spellEnd"/>
+        <w:t>Systematic organisation</w:t>
+      </w:r>
       <w:r>
         <w:t>: Structure results logically to support the investigation objectives</w:t>
       </w:r>
@@ -8826,25 +8717,17 @@
       <w:pPr>
         <w:pStyle w:val="Heading2"/>
       </w:pPr>
-      <w:bookmarkStart w:id="58" w:name="typical-structure-and-content-2"/>
-      <w:bookmarkStart w:id="59" w:name="_Toc207888485"/>
-      <w:bookmarkEnd w:id="56"/>
+      <w:bookmarkStart w:id="58" w:name="_Toc207888485"/>
+      <w:bookmarkStart w:id="59" w:name="typical-structure-and-content-2"/>
+      <w:bookmarkEnd w:id="57"/>
       <w:r>
         <w:t>Typical Structure and Content</w:t>
       </w:r>
-      <w:bookmarkEnd w:id="59"/>
-    </w:p>
-    <w:p>
-      <w:r>
-        <w:t xml:space="preserve">An effective engineering results chapter typically includes the following elements, </w:t>
-      </w:r>
-      <w:proofErr w:type="spellStart"/>
-      <w:r>
-        <w:t>organised</w:t>
-      </w:r>
-      <w:proofErr w:type="spellEnd"/>
-      <w:r>
-        <w:t xml:space="preserve"> to align with your methodology and objectives:</w:t>
+      <w:bookmarkEnd w:id="58"/>
+    </w:p>
+    <w:p>
+      <w:r>
+        <w:t>An effective engineering results chapter typically includes the following elements, organised to align with your methodology and objectives:</w:t>
       </w:r>
     </w:p>
     <w:p>
@@ -8909,13 +8792,8 @@
         <w:jc w:val="left"/>
       </w:pPr>
       <w:r>
-        <w:t xml:space="preserve">Observed anomalies, outliers, and error </w:t>
-      </w:r>
-      <w:proofErr w:type="spellStart"/>
-      <w:r>
-        <w:t>characterisation</w:t>
-      </w:r>
-      <w:proofErr w:type="spellEnd"/>
+        <w:t>Observed anomalies, outliers, and error characterisation</w:t>
+      </w:r>
     </w:p>
     <w:p>
       <w:pPr>
@@ -8934,36 +8812,36 @@
       <w:pPr>
         <w:pStyle w:val="Heading2"/>
       </w:pPr>
-      <w:bookmarkStart w:id="60" w:name="data-quality-and-validation"/>
-      <w:bookmarkStart w:id="61" w:name="_Toc207888486"/>
-      <w:bookmarkEnd w:id="58"/>
+      <w:bookmarkStart w:id="60" w:name="_Toc207888486"/>
+      <w:bookmarkStart w:id="61" w:name="data-quality-and-validation"/>
+      <w:bookmarkEnd w:id="59"/>
       <w:r>
         <w:lastRenderedPageBreak/>
         <w:t>Data Quality and Validation</w:t>
       </w:r>
+      <w:bookmarkEnd w:id="60"/>
+    </w:p>
+    <w:p>
+      <w:r>
+        <w:t>Begin by establishing the reliability and completeness of your dataset. Report data collection success rates, calibration results, and any preprocessing steps applied. This builds confidence in subsequent findings and demonstrates engineering rigor.</w:t>
+      </w:r>
+    </w:p>
+    <w:p>
+      <w:r>
+        <w:t>Document measurement uncertainties, systematic errors, and the effectiveness of quality control procedures implemented during data collection. Reference specific validation protocols from your methodology chapter.</w:t>
+      </w:r>
+    </w:p>
+    <w:p>
+      <w:pPr>
+        <w:pStyle w:val="Heading2"/>
+      </w:pPr>
+      <w:bookmarkStart w:id="62" w:name="_Toc207888487"/>
+      <w:bookmarkStart w:id="63" w:name="primary-results"/>
       <w:bookmarkEnd w:id="61"/>
-    </w:p>
-    <w:p>
-      <w:r>
-        <w:t>Begin by establishing the reliability and completeness of your dataset. Report data collection success rates, calibration results, and any preprocessing steps applied. This builds confidence in subsequent findings and demonstrates engineering rigor.</w:t>
-      </w:r>
-    </w:p>
-    <w:p>
-      <w:r>
-        <w:t>Document measurement uncertainties, systematic errors, and the effectiveness of quality control procedures implemented during data collection. Reference specific validation protocols from your methodology chapter.</w:t>
-      </w:r>
-    </w:p>
-    <w:p>
-      <w:pPr>
-        <w:pStyle w:val="Heading2"/>
-      </w:pPr>
-      <w:bookmarkStart w:id="62" w:name="primary-results"/>
-      <w:bookmarkStart w:id="63" w:name="_Toc207888487"/>
-      <w:bookmarkEnd w:id="60"/>
       <w:r>
         <w:t>Primary Results</w:t>
       </w:r>
-      <w:bookmarkEnd w:id="63"/>
+      <w:bookmarkEnd w:id="62"/>
     </w:p>
     <w:p>
       <w:r>
@@ -9559,7 +9437,7 @@
         <w:pStyle w:val="Heading2"/>
       </w:pPr>
       <w:bookmarkStart w:id="67" w:name="_Toc207888488"/>
-      <w:bookmarkEnd w:id="62"/>
+      <w:bookmarkEnd w:id="63"/>
       <w:r>
         <w:t>Anomalies and Limitations</w:t>
       </w:r>
@@ -9567,15 +9445,7 @@
     </w:p>
     <w:p>
       <w:r>
-        <w:t xml:space="preserve">Document any unexpected findings, outliers, or deviations from predicted </w:t>
-      </w:r>
-      <w:proofErr w:type="spellStart"/>
-      <w:r>
-        <w:t>behaviour</w:t>
-      </w:r>
-      <w:proofErr w:type="spellEnd"/>
-      <w:r>
-        <w:t>. Report equipment failures, data collection issues, or procedural variations that may have affected results. This transparency strengthens rather than weakens your work by demonstrating awareness of limitations.</w:t>
+        <w:t>Document any unexpected findings, outliers, or deviations from predicted behaviour. Report equipment failures, data collection issues, or procedural variations that may have affected results. This transparency strengthens rather than weakens your work by demonstrating awareness of limitations.</w:t>
       </w:r>
     </w:p>
     <w:p>
@@ -9634,15 +9504,15 @@
           <w:sz w:val="22"/>
         </w:rPr>
       </w:pPr>
-      <w:bookmarkStart w:id="70" w:name="X7673f0520c375b660e82e859ce5a0b5ff251eac"/>
-      <w:bookmarkStart w:id="71" w:name="_Toc207888490"/>
+      <w:bookmarkStart w:id="70" w:name="_Toc207888490"/>
+      <w:bookmarkStart w:id="71" w:name="X7673f0520c375b660e82e859ce5a0b5ff251eac"/>
       <w:r>
         <w:rPr>
           <w:sz w:val="22"/>
         </w:rPr>
         <w:t>Purpose and Scope of Engineering Discussion</w:t>
       </w:r>
-      <w:bookmarkEnd w:id="71"/>
+      <w:bookmarkEnd w:id="70"/>
     </w:p>
     <w:p>
       <w:r>
@@ -9674,7 +9544,6 @@
           <w:numId w:val="1"/>
         </w:numPr>
       </w:pPr>
-      <w:proofErr w:type="spellStart"/>
       <w:r>
         <w:rPr>
           <w:b/>
@@ -9682,7 +9551,6 @@
         </w:rPr>
         <w:t>Contextualisation</w:t>
       </w:r>
-      <w:proofErr w:type="spellEnd"/>
       <w:r>
         <w:t>: Compare findings with literature, standards, and industry benchmarks</w:t>
       </w:r>
@@ -9766,16 +9634,16 @@
           <w:sz w:val="22"/>
         </w:rPr>
       </w:pPr>
-      <w:bookmarkStart w:id="72" w:name="typical-structure-and-content-3"/>
-      <w:bookmarkStart w:id="73" w:name="_Toc207888491"/>
-      <w:bookmarkEnd w:id="70"/>
+      <w:bookmarkStart w:id="72" w:name="_Toc207888491"/>
+      <w:bookmarkStart w:id="73" w:name="typical-structure-and-content-3"/>
+      <w:bookmarkEnd w:id="71"/>
       <w:r>
         <w:rPr>
           <w:sz w:val="22"/>
         </w:rPr>
         <w:t>Typical Structure and Content</w:t>
       </w:r>
-      <w:bookmarkEnd w:id="73"/>
+      <w:bookmarkEnd w:id="72"/>
     </w:p>
     <w:p>
       <w:r>
@@ -9812,15 +9680,7 @@
         </w:numPr>
       </w:pPr>
       <w:r>
-        <w:t xml:space="preserve">Analysis of design trade-offs and </w:t>
-      </w:r>
-      <w:proofErr w:type="spellStart"/>
-      <w:r>
-        <w:t>optimisation</w:t>
-      </w:r>
-      <w:proofErr w:type="spellEnd"/>
-      <w:r>
-        <w:t xml:space="preserve"> outcomes</w:t>
+        <w:t>Analysis of design trade-offs and optimisation outcomes</w:t>
       </w:r>
     </w:p>
     <w:p>
@@ -9880,16 +9740,16 @@
           <w:sz w:val="22"/>
         </w:rPr>
       </w:pPr>
-      <w:bookmarkStart w:id="74" w:name="X9c3cfec551bde8e95de4b2fa5a33093549cc677"/>
-      <w:bookmarkStart w:id="75" w:name="_Toc207888492"/>
-      <w:bookmarkEnd w:id="72"/>
+      <w:bookmarkStart w:id="74" w:name="_Toc207888492"/>
+      <w:bookmarkStart w:id="75" w:name="X9c3cfec551bde8e95de4b2fa5a33093549cc677"/>
+      <w:bookmarkEnd w:id="73"/>
       <w:r>
         <w:rPr>
           <w:sz w:val="22"/>
         </w:rPr>
         <w:t>Performance Analysis and Requirements Assessment</w:t>
       </w:r>
-      <w:bookmarkEnd w:id="75"/>
+      <w:bookmarkEnd w:id="74"/>
     </w:p>
     <w:p>
       <w:r>
@@ -9941,28 +9801,20 @@
           <w:sz w:val="22"/>
         </w:rPr>
       </w:pPr>
-      <w:bookmarkStart w:id="76" w:name="comparative-analysis-and-benchmarking"/>
-      <w:bookmarkStart w:id="77" w:name="_Toc207888493"/>
-      <w:bookmarkEnd w:id="74"/>
+      <w:bookmarkStart w:id="76" w:name="_Toc207888493"/>
+      <w:bookmarkStart w:id="77" w:name="comparative-analysis-and-benchmarking"/>
+      <w:bookmarkEnd w:id="75"/>
       <w:r>
         <w:rPr>
           <w:sz w:val="22"/>
         </w:rPr>
         <w:t>Comparative Analysis and Benchmarking</w:t>
       </w:r>
-      <w:bookmarkEnd w:id="77"/>
-    </w:p>
-    <w:p>
-      <w:r>
-        <w:t xml:space="preserve">Compare your findings with relevant literature, industry standards, and competing approaches identified in your literature review. This </w:t>
-      </w:r>
-      <w:proofErr w:type="spellStart"/>
-      <w:r>
-        <w:t>contextualises</w:t>
-      </w:r>
-      <w:proofErr w:type="spellEnd"/>
-      <w:r>
-        <w:t xml:space="preserve"> your work within the broader engineering landscape and demonstrates awareness of alternative solutions.</w:t>
+      <w:bookmarkEnd w:id="76"/>
+    </w:p>
+    <w:p>
+      <w:r>
+        <w:t>Compare your findings with relevant literature, industry standards, and competing approaches identified in your literature review. This contextualises your work within the broader engineering landscape and demonstrates awareness of alternative solutions.</w:t>
       </w:r>
     </w:p>
     <w:p>
@@ -9977,49 +9829,28 @@
           <w:sz w:val="22"/>
         </w:rPr>
       </w:pPr>
-      <w:bookmarkStart w:id="78" w:name="X7fc5b75d7ffc97e6ec5ab80efc044cc30e53a5a"/>
-      <w:bookmarkStart w:id="79" w:name="_Toc207888494"/>
-      <w:bookmarkEnd w:id="76"/>
+      <w:bookmarkStart w:id="78" w:name="_Toc207888494"/>
+      <w:bookmarkStart w:id="79" w:name="X7fc5b75d7ffc97e6ec5ab80efc044cc30e53a5a"/>
+      <w:bookmarkEnd w:id="77"/>
       <w:r>
         <w:rPr>
           <w:sz w:val="22"/>
         </w:rPr>
         <w:t>Engineering Trade-offs and Design Decisions</w:t>
       </w:r>
+      <w:bookmarkEnd w:id="78"/>
+    </w:p>
+    <w:p>
+      <w:r>
+        <w:t>Analyse the engineering trade-offs inherent in your design choices. Discuss how optimising one performance metric may have affected others, and evaluate whether the overall balance aligns with your design priorities.</w:t>
+      </w:r>
+    </w:p>
+    <w:p>
+      <w:r>
+        <w:t>For instance, improvements in efficiency might come at the cost of increased complexity, higher material costs, or reduced reliability. Assess these trade-offs in the context of your application requirements and user needs.</w:t>
+      </w:r>
+      <w:bookmarkStart w:id="80" w:name="sensitivity-and-robustness-analysis"/>
       <w:bookmarkEnd w:id="79"/>
-    </w:p>
-    <w:p>
-      <w:proofErr w:type="spellStart"/>
-      <w:r>
-        <w:t>Analyse</w:t>
-      </w:r>
-      <w:proofErr w:type="spellEnd"/>
-      <w:r>
-        <w:t xml:space="preserve"> the engineering trade-offs inherent in your design choices. Discuss how </w:t>
-      </w:r>
-      <w:proofErr w:type="spellStart"/>
-      <w:r>
-        <w:t>optimising</w:t>
-      </w:r>
-      <w:proofErr w:type="spellEnd"/>
-      <w:r>
-        <w:t xml:space="preserve"> one performance metric may have affected </w:t>
-      </w:r>
-      <w:proofErr w:type="gramStart"/>
-      <w:r>
-        <w:t>others, and</w:t>
-      </w:r>
-      <w:proofErr w:type="gramEnd"/>
-      <w:r>
-        <w:t xml:space="preserve"> evaluate whether the overall balance aligns with your design priorities.</w:t>
-      </w:r>
-    </w:p>
-    <w:p>
-      <w:r>
-        <w:t>For instance, improvements in efficiency might come at the cost of increased complexity, higher material costs, or reduced reliability. Assess these trade-offs in the context of your application requirements and user needs.</w:t>
-      </w:r>
-      <w:bookmarkStart w:id="80" w:name="sensitivity-and-robustness-analysis"/>
-      <w:bookmarkEnd w:id="78"/>
     </w:p>
     <w:p>
       <w:pPr>
@@ -10054,8 +9885,8 @@
           <w:sz w:val="22"/>
         </w:rPr>
       </w:pPr>
-      <w:bookmarkStart w:id="82" w:name="limitations-and-validity-assessment"/>
-      <w:bookmarkStart w:id="83" w:name="_Toc207888496"/>
+      <w:bookmarkStart w:id="82" w:name="_Toc207888496"/>
+      <w:bookmarkStart w:id="83" w:name="limitations-and-validity-assessment"/>
       <w:bookmarkEnd w:id="80"/>
       <w:r>
         <w:rPr>
@@ -10063,7 +9894,7 @@
         </w:rPr>
         <w:t>Limitations and Validity Assessment</w:t>
       </w:r>
-      <w:bookmarkEnd w:id="83"/>
+      <w:bookmarkEnd w:id="82"/>
     </w:p>
     <w:p>
       <w:r>
@@ -10072,15 +9903,7 @@
     </w:p>
     <w:p>
       <w:r>
-        <w:t>Address threats to internal validity (experimental design issues) and external validity (</w:t>
-      </w:r>
-      <w:proofErr w:type="spellStart"/>
-      <w:r>
-        <w:t>generalisability</w:t>
-      </w:r>
-      <w:proofErr w:type="spellEnd"/>
-      <w:r>
-        <w:t xml:space="preserve"> limitations). This demonstrates engineering maturity and helps readers appropriately interpret and apply your findings.</w:t>
+        <w:t>Address threats to internal validity (experimental design issues) and external validity (generalisability limitations). This demonstrates engineering maturity and helps readers appropriately interpret and apply your findings.</w:t>
       </w:r>
     </w:p>
     <w:p>
@@ -10090,9 +9913,9 @@
           <w:sz w:val="22"/>
         </w:rPr>
       </w:pPr>
-      <w:bookmarkStart w:id="84" w:name="evidence-based-interpretation-guidelines"/>
-      <w:bookmarkStart w:id="85" w:name="_Toc207888497"/>
-      <w:bookmarkEnd w:id="82"/>
+      <w:bookmarkStart w:id="84" w:name="_Toc207888497"/>
+      <w:bookmarkStart w:id="85" w:name="evidence-based-interpretation-guidelines"/>
+      <w:bookmarkEnd w:id="83"/>
       <w:r>
         <w:rPr>
           <w:sz w:val="22"/>
@@ -10100,7 +9923,7 @@
         <w:lastRenderedPageBreak/>
         <w:t>Evidence-based Interpretation Guidelines</w:t>
       </w:r>
-      <w:bookmarkEnd w:id="85"/>
+      <w:bookmarkEnd w:id="84"/>
     </w:p>
     <w:p>
       <w:r>
@@ -10159,15 +9982,7 @@
         </w:numPr>
       </w:pPr>
       <w:r>
-        <w:t xml:space="preserve">Avoid introducing new data; focus on </w:t>
-      </w:r>
-      <w:proofErr w:type="spellStart"/>
-      <w:r>
-        <w:t>analysing</w:t>
-      </w:r>
-      <w:proofErr w:type="spellEnd"/>
-      <w:r>
-        <w:t xml:space="preserve"> existing results</w:t>
+        <w:t>Avoid introducing new data; focus on analysing existing results</w:t>
       </w:r>
     </w:p>
     <w:p>
@@ -10210,31 +10025,23 @@
           <w:sz w:val="22"/>
         </w:rPr>
       </w:pPr>
-      <w:bookmarkStart w:id="86" w:name="summary"/>
-      <w:bookmarkStart w:id="87" w:name="_Toc207888498"/>
-      <w:bookmarkEnd w:id="84"/>
+      <w:bookmarkStart w:id="86" w:name="_Toc207888498"/>
+      <w:bookmarkStart w:id="87" w:name="summary"/>
+      <w:bookmarkEnd w:id="85"/>
       <w:r>
         <w:rPr>
           <w:sz w:val="22"/>
         </w:rPr>
         <w:t>Summary</w:t>
       </w:r>
-      <w:bookmarkEnd w:id="87"/>
-    </w:p>
-    <w:p>
-      <w:r>
-        <w:t xml:space="preserve">The discussion chapter should demonstrate your ability to think critically about engineering problems, </w:t>
-      </w:r>
-      <w:proofErr w:type="spellStart"/>
-      <w:r>
-        <w:t>synthesise</w:t>
-      </w:r>
-      <w:proofErr w:type="spellEnd"/>
-      <w:r>
-        <w:t xml:space="preserve"> complex information, and provide insights that advance both theoretical understanding and practical application.</w:t>
-      </w:r>
-    </w:p>
-    <w:bookmarkEnd w:id="86"/>
+      <w:bookmarkEnd w:id="86"/>
+    </w:p>
+    <w:p>
+      <w:r>
+        <w:t>The discussion chapter should demonstrate your ability to think critically about engineering problems, synthesise complex information, and provide insights that advance both theoretical understanding and practical application.</w:t>
+      </w:r>
+    </w:p>
+    <w:bookmarkEnd w:id="87"/>
     <w:p/>
     <w:p>
       <w:pPr>
@@ -10261,31 +10068,7 @@
     </w:p>
     <w:p>
       <w:r>
-        <w:t xml:space="preserve">The conclusions chapter provides a definitive summary of your engineering investigation, </w:t>
-      </w:r>
-      <w:proofErr w:type="spellStart"/>
-      <w:r>
-        <w:t>synthesising</w:t>
-      </w:r>
-      <w:proofErr w:type="spellEnd"/>
-      <w:r>
-        <w:t xml:space="preserve"> key findings into clear, actionable statements that directly address your original objectives. This chapter serves as the culmination of your technical work, transforming detailed results and analysis into concise engineering insights that demonstrate the value and impact of your investigation. As a culmination chapter, no new information should be introduced at this stage, rather it should be </w:t>
-      </w:r>
-      <w:proofErr w:type="spellStart"/>
-      <w:r>
-        <w:t>focussed</w:t>
-      </w:r>
-      <w:proofErr w:type="spellEnd"/>
-      <w:r>
-        <w:t xml:space="preserve"> on </w:t>
-      </w:r>
-      <w:proofErr w:type="spellStart"/>
-      <w:r>
-        <w:t>summarising</w:t>
-      </w:r>
-      <w:proofErr w:type="spellEnd"/>
-      <w:r>
-        <w:t xml:space="preserve"> the key findings and their implications.</w:t>
+        <w:t>The conclusions chapter provides a definitive summary of your engineering investigation, synthesising key findings into clear, actionable statements that directly address your original objectives. This chapter serves as the culmination of your technical work, transforming detailed results and analysis into concise engineering insights that demonstrate the value and impact of your investigation. As a culmination chapter, no new information should be introduced at this stage, rather it should be focussed on summarising the key findings and their implications.</w:t>
       </w:r>
     </w:p>
     <w:p>
@@ -10300,15 +10083,15 @@
           <w:sz w:val="22"/>
         </w:rPr>
       </w:pPr>
-      <w:bookmarkStart w:id="90" w:name="X72d69e3c3601c713ee9448e9f0aa72c0ced3ed6"/>
-      <w:bookmarkStart w:id="91" w:name="_Toc207888500"/>
+      <w:bookmarkStart w:id="90" w:name="_Toc207888500"/>
+      <w:bookmarkStart w:id="91" w:name="X72d69e3c3601c713ee9448e9f0aa72c0ced3ed6"/>
       <w:r>
         <w:rPr>
           <w:sz w:val="22"/>
         </w:rPr>
         <w:t>Purpose and Structure of Engineering Conclusions</w:t>
       </w:r>
-      <w:bookmarkEnd w:id="91"/>
+      <w:bookmarkEnd w:id="90"/>
     </w:p>
     <w:p>
       <w:r>
@@ -10435,16 +10218,16 @@
           <w:sz w:val="22"/>
         </w:rPr>
       </w:pPr>
-      <w:bookmarkStart w:id="92" w:name="summary-of-key-findings"/>
-      <w:bookmarkStart w:id="93" w:name="_Toc207888501"/>
-      <w:bookmarkEnd w:id="90"/>
+      <w:bookmarkStart w:id="92" w:name="_Toc207888501"/>
+      <w:bookmarkStart w:id="93" w:name="summary-of-key-findings"/>
+      <w:bookmarkEnd w:id="91"/>
       <w:r>
         <w:rPr>
           <w:sz w:val="22"/>
         </w:rPr>
         <w:t>Summary of Key Findings</w:t>
       </w:r>
-      <w:bookmarkEnd w:id="93"/>
+      <w:bookmarkEnd w:id="92"/>
     </w:p>
     <w:p>
       <w:r>
@@ -10502,9 +10285,9 @@
           <w:sz w:val="22"/>
         </w:rPr>
       </w:pPr>
-      <w:bookmarkStart w:id="94" w:name="contributions-to-engineering-practice"/>
-      <w:bookmarkStart w:id="95" w:name="_Toc207888502"/>
-      <w:bookmarkEnd w:id="92"/>
+      <w:bookmarkStart w:id="94" w:name="_Toc207888502"/>
+      <w:bookmarkStart w:id="95" w:name="contributions-to-engineering-practice"/>
+      <w:bookmarkEnd w:id="93"/>
       <w:r>
         <w:rPr>
           <w:sz w:val="22"/>
@@ -10512,7 +10295,7 @@
         <w:lastRenderedPageBreak/>
         <w:t>Contributions to Engineering Practice</w:t>
       </w:r>
-      <w:bookmarkEnd w:id="95"/>
+      <w:bookmarkEnd w:id="94"/>
     </w:p>
     <w:p>
       <w:r>
@@ -10592,16 +10375,16 @@
           <w:sz w:val="22"/>
         </w:rPr>
       </w:pPr>
-      <w:bookmarkStart w:id="96" w:name="objective-achievement-assessment"/>
-      <w:bookmarkStart w:id="97" w:name="_Toc207888503"/>
-      <w:bookmarkEnd w:id="94"/>
+      <w:bookmarkStart w:id="96" w:name="_Toc207888503"/>
+      <w:bookmarkStart w:id="97" w:name="objective-achievement-assessment"/>
+      <w:bookmarkEnd w:id="95"/>
       <w:r>
         <w:rPr>
           <w:sz w:val="22"/>
         </w:rPr>
         <w:t>Objective Achievement Assessment</w:t>
       </w:r>
-      <w:bookmarkEnd w:id="97"/>
+      <w:bookmarkEnd w:id="96"/>
     </w:p>
     <w:p>
       <w:r>
@@ -10633,15 +10416,7 @@
         <w:t>Fully achieved</w:t>
       </w:r>
       <w:r>
-        <w:t xml:space="preserve"> through [</w:t>
-      </w:r>
-      <w:proofErr w:type="gramStart"/>
-      <w:r>
-        <w:t>brief summary</w:t>
-      </w:r>
-      <w:proofErr w:type="gramEnd"/>
-      <w:r>
-        <w:t xml:space="preserve"> of how]</w:t>
+        <w:t xml:space="preserve"> through [brief summary of how]</w:t>
       </w:r>
     </w:p>
     <w:p>
@@ -10707,16 +10482,16 @@
           <w:sz w:val="22"/>
         </w:rPr>
       </w:pPr>
-      <w:bookmarkStart w:id="98" w:name="limitations-and-scope-boundaries"/>
-      <w:bookmarkStart w:id="99" w:name="_Toc207888504"/>
-      <w:bookmarkEnd w:id="96"/>
+      <w:bookmarkStart w:id="98" w:name="_Toc207888504"/>
+      <w:bookmarkStart w:id="99" w:name="limitations-and-scope-boundaries"/>
+      <w:bookmarkEnd w:id="97"/>
       <w:r>
         <w:rPr>
           <w:sz w:val="22"/>
         </w:rPr>
         <w:t>Limitations and Scope Boundaries</w:t>
       </w:r>
-      <w:bookmarkEnd w:id="99"/>
+      <w:bookmarkEnd w:id="98"/>
     </w:p>
     <w:p>
       <w:r>
@@ -10753,15 +10528,7 @@
         </w:numPr>
       </w:pPr>
       <w:r>
-        <w:t xml:space="preserve">Assumptions that may limit </w:t>
-      </w:r>
-      <w:proofErr w:type="spellStart"/>
-      <w:r>
-        <w:t>generalisability</w:t>
-      </w:r>
-      <w:proofErr w:type="spellEnd"/>
-      <w:r>
-        <w:t xml:space="preserve"> of results</w:t>
+        <w:t>Assumptions that may limit generalisability of results</w:t>
       </w:r>
     </w:p>
     <w:p>
@@ -10793,16 +10560,16 @@
           <w:sz w:val="22"/>
         </w:rPr>
       </w:pPr>
-      <w:bookmarkStart w:id="100" w:name="engineering-impact-and-significance"/>
-      <w:bookmarkStart w:id="101" w:name="_Toc207888505"/>
-      <w:bookmarkEnd w:id="98"/>
+      <w:bookmarkStart w:id="100" w:name="_Toc207888505"/>
+      <w:bookmarkStart w:id="101" w:name="engineering-impact-and-significance"/>
+      <w:bookmarkEnd w:id="99"/>
       <w:r>
         <w:rPr>
           <w:sz w:val="22"/>
         </w:rPr>
         <w:t>Engineering Impact and Significance</w:t>
       </w:r>
-      <w:bookmarkEnd w:id="101"/>
+      <w:bookmarkEnd w:id="100"/>
     </w:p>
     <w:p>
       <w:r>
@@ -10822,31 +10589,23 @@
           <w:sz w:val="22"/>
         </w:rPr>
       </w:pPr>
-      <w:bookmarkStart w:id="102" w:name="summary-1"/>
-      <w:bookmarkStart w:id="103" w:name="_Toc207888506"/>
-      <w:bookmarkEnd w:id="100"/>
+      <w:bookmarkStart w:id="102" w:name="_Toc207888506"/>
+      <w:bookmarkStart w:id="103" w:name="summary-1"/>
+      <w:bookmarkEnd w:id="101"/>
       <w:r>
         <w:rPr>
           <w:sz w:val="22"/>
         </w:rPr>
         <w:t>Summary</w:t>
       </w:r>
-      <w:bookmarkEnd w:id="103"/>
-    </w:p>
-    <w:p>
-      <w:r>
-        <w:t xml:space="preserve">The conclusions chapter should demonstrate your ability to </w:t>
-      </w:r>
-      <w:proofErr w:type="spellStart"/>
-      <w:r>
-        <w:t>synthesise</w:t>
-      </w:r>
-      <w:proofErr w:type="spellEnd"/>
-      <w:r>
-        <w:t xml:space="preserve"> complex findings, articulate practical implications, and provide clear, actionable guidance for future work.</w:t>
-      </w:r>
-    </w:p>
-    <w:bookmarkEnd w:id="102"/>
+      <w:bookmarkEnd w:id="102"/>
+    </w:p>
+    <w:p>
+      <w:r>
+        <w:t>The conclusions chapter should demonstrate your ability to synthesise complex findings, articulate practical implications, and provide clear, actionable guidance for future work.</w:t>
+      </w:r>
+    </w:p>
+    <w:bookmarkEnd w:id="103"/>
     <w:p/>
     <w:p>
       <w:pPr>
@@ -10878,23 +10637,7 @@
     </w:p>
     <w:p>
       <w:r>
-        <w:t xml:space="preserve">Unlike conclusions, which </w:t>
-      </w:r>
-      <w:proofErr w:type="spellStart"/>
-      <w:r>
-        <w:t>summarise</w:t>
-      </w:r>
-      <w:proofErr w:type="spellEnd"/>
-      <w:r>
-        <w:t xml:space="preserve"> what was achieved, recommendations focus on what should be done next. This chapter demonstrates engineering judgment by </w:t>
-      </w:r>
-      <w:proofErr w:type="spellStart"/>
-      <w:r>
-        <w:t>prioritising</w:t>
-      </w:r>
-      <w:proofErr w:type="spellEnd"/>
-      <w:r>
-        <w:t xml:space="preserve"> actions based on technical merit, feasibility, and potential impact while acknowledging resource constraints and implementation risks.</w:t>
+        <w:t>Unlike conclusions, which summarise what was achieved, recommendations focus on what should be done next. This chapter demonstrates engineering judgment by prioritising actions based on technical merit, feasibility, and potential impact while acknowledging resource constraints and implementation risks.</w:t>
       </w:r>
     </w:p>
     <w:p>
@@ -10904,15 +10647,15 @@
           <w:sz w:val="22"/>
         </w:rPr>
       </w:pPr>
-      <w:bookmarkStart w:id="106" w:name="implementation-recommendations"/>
-      <w:bookmarkStart w:id="107" w:name="_Toc207888508"/>
+      <w:bookmarkStart w:id="106" w:name="_Toc207888508"/>
+      <w:bookmarkStart w:id="107" w:name="implementation-recommendations"/>
       <w:r>
         <w:rPr>
           <w:sz w:val="22"/>
         </w:rPr>
         <w:t>Implementation Recommendations</w:t>
       </w:r>
-      <w:bookmarkEnd w:id="107"/>
+      <w:bookmarkEnd w:id="106"/>
     </w:p>
     <w:p>
       <w:r>
@@ -10987,15 +10730,7 @@
     </w:p>
     <w:p>
       <w:r>
-        <w:t xml:space="preserve">For example: “Implement the </w:t>
-      </w:r>
-      <w:proofErr w:type="spellStart"/>
-      <w:r>
-        <w:t>optimised</w:t>
-      </w:r>
-      <w:proofErr w:type="spellEnd"/>
-      <w:r>
-        <w:t xml:space="preserve"> control algorithm to achieve the demonstrated 7.3% efficiency improvement, requiring firmware updates and 2-week validation testing."</w:t>
+        <w:t>For example: “Implement the optimised control algorithm to achieve the demonstrated 7.3% efficiency improvement, requiring firmware updates and 2-week validation testing."</w:t>
       </w:r>
     </w:p>
     <w:p>
@@ -11005,28 +10740,20 @@
           <w:sz w:val="22"/>
         </w:rPr>
       </w:pPr>
-      <w:bookmarkStart w:id="108" w:name="future-work"/>
-      <w:bookmarkStart w:id="109" w:name="_Toc207888509"/>
-      <w:bookmarkEnd w:id="106"/>
+      <w:bookmarkStart w:id="108" w:name="_Toc207888509"/>
+      <w:bookmarkStart w:id="109" w:name="future-work"/>
+      <w:bookmarkEnd w:id="107"/>
       <w:r>
         <w:rPr>
           <w:sz w:val="22"/>
         </w:rPr>
         <w:t>Future Work</w:t>
       </w:r>
-      <w:bookmarkEnd w:id="109"/>
-    </w:p>
-    <w:p>
-      <w:r>
-        <w:t xml:space="preserve">Identify high-impact opportunities for extending your investigation, </w:t>
-      </w:r>
-      <w:proofErr w:type="spellStart"/>
-      <w:r>
-        <w:t>prioritised</w:t>
-      </w:r>
-      <w:proofErr w:type="spellEnd"/>
-      <w:r>
-        <w:t xml:space="preserve"> by potential value and feasibility. Focus on:</w:t>
+      <w:bookmarkEnd w:id="108"/>
+    </w:p>
+    <w:p>
+      <w:r>
+        <w:t>Identify high-impact opportunities for extending your investigation, prioritised by potential value and feasibility. Focus on:</w:t>
       </w:r>
     </w:p>
     <w:p>
@@ -11090,7 +10817,7 @@
         <w:t>Provide sufficient detail for others to understand the scope and approach for each recommended investigation, while maintaining focus on engineering priorities rather than academic completeness.</w:t>
       </w:r>
     </w:p>
-    <w:bookmarkEnd w:id="108"/>
+    <w:bookmarkEnd w:id="109"/>
     <w:p/>
     <w:p>
       <w:pPr>
@@ -11143,55 +10870,7 @@
           <w:lang w:val="en-GB"/>
         </w:rPr>
         <w:tab/>
-        <w:t xml:space="preserve">M. </w:t>
-      </w:r>
-      <w:proofErr w:type="spellStart"/>
-      <w:r>
-        <w:rPr>
-          <w:rFonts w:cs="EB Garamond"/>
-          <w:lang w:val="en-GB"/>
-        </w:rPr>
-        <w:t>Ryalat</w:t>
-      </w:r>
-      <w:proofErr w:type="spellEnd"/>
-      <w:r>
-        <w:rPr>
-          <w:rFonts w:cs="EB Garamond"/>
-          <w:lang w:val="en-GB"/>
-        </w:rPr>
-        <w:t xml:space="preserve">, E. Franco, H. </w:t>
-      </w:r>
-      <w:proofErr w:type="spellStart"/>
-      <w:r>
-        <w:rPr>
-          <w:rFonts w:cs="EB Garamond"/>
-          <w:lang w:val="en-GB"/>
-        </w:rPr>
-        <w:t>Elmoaqet</w:t>
-      </w:r>
-      <w:proofErr w:type="spellEnd"/>
-      <w:r>
-        <w:rPr>
-          <w:rFonts w:cs="EB Garamond"/>
-          <w:lang w:val="en-GB"/>
-        </w:rPr>
-        <w:t xml:space="preserve">, N. </w:t>
-      </w:r>
-      <w:proofErr w:type="spellStart"/>
-      <w:r>
-        <w:rPr>
-          <w:rFonts w:cs="EB Garamond"/>
-          <w:lang w:val="en-GB"/>
-        </w:rPr>
-        <w:t>Almtireen</w:t>
-      </w:r>
-      <w:proofErr w:type="spellEnd"/>
-      <w:r>
-        <w:rPr>
-          <w:rFonts w:cs="EB Garamond"/>
-          <w:lang w:val="en-GB"/>
-        </w:rPr>
-        <w:t xml:space="preserve">, and G. Al-Refai, ‘The Integration of Advanced Mechatronic Systems into Industry 4.0 for Smart Manufacturing’, </w:t>
+        <w:t xml:space="preserve">M. Ryalat, E. Franco, H. Elmoaqet, N. Almtireen, and G. Al-Refai, ‘The Integration of Advanced Mechatronic Systems into Industry 4.0 for Smart Manufacturing’, </w:t>
       </w:r>
       <w:r>
         <w:rPr>
@@ -11207,23 +10886,7 @@
           <w:rFonts w:cs="EB Garamond"/>
           <w:lang w:val="en-GB"/>
         </w:rPr>
-        <w:t xml:space="preserve">, vol. 16, no. 19, p. 8504, Jan. 2024, </w:t>
-      </w:r>
-      <w:proofErr w:type="spellStart"/>
-      <w:r>
-        <w:rPr>
-          <w:rFonts w:cs="EB Garamond"/>
-          <w:lang w:val="en-GB"/>
-        </w:rPr>
-        <w:t>doi</w:t>
-      </w:r>
-      <w:proofErr w:type="spellEnd"/>
-      <w:r>
-        <w:rPr>
-          <w:rFonts w:cs="EB Garamond"/>
-          <w:lang w:val="en-GB"/>
-        </w:rPr>
-        <w:t>: 10.3390/su16198504.</w:t>
+        <w:t>, vol. 16, no. 19, p. 8504, Jan. 2024, doi: 10.3390/su16198504.</w:t>
       </w:r>
     </w:p>
     <w:p>
@@ -11261,12 +10924,12 @@
       <w:pPr>
         <w:pStyle w:val="AppendixHeading2"/>
       </w:pPr>
-      <w:bookmarkStart w:id="112" w:name="figures"/>
-      <w:bookmarkStart w:id="113" w:name="_Toc207888512"/>
+      <w:bookmarkStart w:id="112" w:name="_Toc207888512"/>
+      <w:bookmarkStart w:id="113" w:name="figures"/>
       <w:r>
         <w:t>Figures</w:t>
       </w:r>
-      <w:bookmarkEnd w:id="113"/>
+      <w:bookmarkEnd w:id="112"/>
     </w:p>
     <w:p>
       <w:r>
@@ -11374,16 +11037,16 @@
       <w:pPr>
         <w:pStyle w:val="AppendixHeading2"/>
       </w:pPr>
-      <w:bookmarkStart w:id="114" w:name="tables"/>
-      <w:bookmarkStart w:id="115" w:name="_Toc207888513"/>
-      <w:bookmarkEnd w:id="112"/>
+      <w:bookmarkStart w:id="114" w:name="_Toc207888513"/>
+      <w:bookmarkStart w:id="115" w:name="tables"/>
+      <w:bookmarkEnd w:id="113"/>
       <w:r>
         <w:rPr>
           <w:sz w:val="22"/>
         </w:rPr>
         <w:t>Tables</w:t>
       </w:r>
-      <w:bookmarkEnd w:id="115"/>
+      <w:bookmarkEnd w:id="114"/>
     </w:p>
     <w:p>
       <w:r>
@@ -11448,116 +11111,92 @@
       <w:pPr>
         <w:pStyle w:val="AppendixHeading2"/>
       </w:pPr>
-      <w:bookmarkStart w:id="116" w:name="acronyms"/>
-      <w:bookmarkStart w:id="117" w:name="_Toc207888514"/>
-      <w:bookmarkEnd w:id="114"/>
+      <w:bookmarkStart w:id="116" w:name="_Toc207888514"/>
+      <w:bookmarkStart w:id="117" w:name="acronyms"/>
+      <w:bookmarkEnd w:id="115"/>
       <w:r>
         <w:t>Acronyms</w:t>
       </w:r>
+      <w:bookmarkEnd w:id="116"/>
+    </w:p>
+    <w:p>
+      <w:r>
+        <w:t>Acronyms should be used consistently throughout the report. Every acronym should be defined in the text before it is used and should also be placed in the List of Acronyms. For example, in a project on UAV control, “Inertial Measurement Unit" might be a commonly used set of words. This could be abbreviated to “IMU" for the sake of brevity. However, if this abbreviation is used consistently throughout the report, then it should be defined in the text before it is used. For example, “An Inertial Measurement Unit (IMU) is a sensor that measures the angular velocity and acceleration of a vehicle." After being defined, the acronym should be used in the text consistently thereafter, except for in headings, where the full name should be used.</w:t>
+      </w:r>
+    </w:p>
+    <w:p>
+      <w:pPr>
+        <w:pStyle w:val="AppendixHeading2"/>
+      </w:pPr>
+      <w:bookmarkStart w:id="118" w:name="_Toc207888515"/>
+      <w:bookmarkStart w:id="119" w:name="units"/>
       <w:bookmarkEnd w:id="117"/>
-    </w:p>
-    <w:p>
-      <w:r>
-        <w:t>Acronyms should be used consistently throughout the report. Every acronym should be defined in the text before it is used and should also be placed in the List of Acronyms. For example, in a project on UAV control, “Inertial Measurement Unit" might be a commonly used set of words. This could be abbreviated to “IMU" for the sake of brevity. However, if this abbreviation is used consistently throughout the report, then it should be defined in the text before it is used. For example, “An Inertial Measurement Unit (IMU) is a sensor that measures the angular velocity and acceleration of a vehicle." After being defined, the acronym should be used in the text consistently thereafter, except for in headings, where the full name should be used.</w:t>
+      <w:r>
+        <w:t>Units</w:t>
+      </w:r>
+      <w:bookmarkEnd w:id="118"/>
+    </w:p>
+    <w:p>
+      <w:r>
+        <w:t>The S.I. system mandates that the unit for a quantity be placed one space after the numerical value. For an example distance measurement, “10 m" is correct, but “10m" is not. Notable exceptions to this rule are angles, where the degree symbol is used, and percentages, where the percent symbol is used.</w:t>
       </w:r>
     </w:p>
     <w:p>
       <w:pPr>
         <w:pStyle w:val="AppendixHeading2"/>
       </w:pPr>
-      <w:bookmarkStart w:id="118" w:name="units"/>
-      <w:bookmarkStart w:id="119" w:name="_Toc207888515"/>
-      <w:bookmarkEnd w:id="116"/>
-      <w:r>
-        <w:t>Units</w:t>
-      </w:r>
+      <w:bookmarkStart w:id="120" w:name="_Toc207888516"/>
+      <w:bookmarkStart w:id="121" w:name="equations"/>
       <w:bookmarkEnd w:id="119"/>
-    </w:p>
-    <w:p>
-      <w:r>
-        <w:t>The S.I. system mandates that the unit for a quantity be placed one space after the numerical value. For an example distance measurement, “10 m" is correct, but “10m" is not. Notable exceptions to this rule are angles, where the degree symbol is used, and percentages, where the percent symbol is used.</w:t>
+      <w:r>
+        <w:lastRenderedPageBreak/>
+        <w:t>Equations</w:t>
+      </w:r>
+      <w:bookmarkEnd w:id="120"/>
+    </w:p>
+    <w:p>
+      <w:r>
+        <w:t xml:space="preserve">Equations that find a use more than once in a report should be labeled with a unique identifier. This identifier should be placed in parentheses after the equation, and should be used in the text to refer to the equation. For example,“The efficiency of the system is given by </w:t>
+      </w:r>
+      <w:r>
+        <w:t>(3.1)</w:t>
+      </w:r>
+      <w:r>
+        <w:t xml:space="preserve"> in Chapter</w:t>
+      </w:r>
+      <w:r>
+        <w:t xml:space="preserve"> </w:t>
+      </w:r>
+      <w:r>
+        <w:fldChar w:fldCharType="begin"/>
+      </w:r>
+      <w:r>
+        <w:instrText xml:space="preserve"> REF _Ref207888380 \r \h </w:instrText>
+      </w:r>
+      <w:r>
+        <w:fldChar w:fldCharType="separate"/>
+      </w:r>
+      <w:r>
+        <w:t>3.6</w:t>
+      </w:r>
+      <w:r>
+        <w:fldChar w:fldCharType="end"/>
+      </w:r>
+      <w:r>
+        <w:t>."</w:t>
+      </w:r>
+    </w:p>
+    <w:p>
+      <w:r>
+        <w:t>Further, equations should be centered and properly aligned. This is important for readability and clarity. They also form part of sentence in which they are introduced, and so grammatical rules should be followed dependent on their position in the sentence. I.e. they should be followed by a period if they are the last part of a sentence, and by a comma if they are not the last part of a sentence.</w:t>
       </w:r>
     </w:p>
     <w:p>
       <w:pPr>
         <w:pStyle w:val="AppendixHeading2"/>
       </w:pPr>
-      <w:bookmarkStart w:id="120" w:name="equations"/>
-      <w:bookmarkStart w:id="121" w:name="_Toc207888516"/>
-      <w:bookmarkEnd w:id="118"/>
-      <w:r>
-        <w:lastRenderedPageBreak/>
-        <w:t>E</w:t>
-      </w:r>
-      <w:r>
-        <w:t>quations</w:t>
-      </w:r>
+      <w:bookmarkStart w:id="122" w:name="_Toc207888517"/>
       <w:bookmarkEnd w:id="121"/>
-    </w:p>
-    <w:p>
-      <w:r>
-        <w:t xml:space="preserve">Equations that find a use more than once in a report should be labeled with a unique identifier. This identifier should be placed in parentheses after the </w:t>
-      </w:r>
-      <w:proofErr w:type="gramStart"/>
-      <w:r>
-        <w:t>equation, and</w:t>
-      </w:r>
-      <w:proofErr w:type="gramEnd"/>
-      <w:r>
-        <w:t xml:space="preserve"> should be used in the text to refer to the equation. For </w:t>
-      </w:r>
-      <w:proofErr w:type="spellStart"/>
-      <w:proofErr w:type="gramStart"/>
-      <w:r>
-        <w:t>example,“</w:t>
-      </w:r>
-      <w:proofErr w:type="gramEnd"/>
-      <w:r>
-        <w:t>The</w:t>
-      </w:r>
-      <w:proofErr w:type="spellEnd"/>
-      <w:r>
-        <w:t xml:space="preserve"> efficiency of the system is given by </w:t>
-      </w:r>
-      <w:r>
-        <w:t>(3.1)</w:t>
-      </w:r>
-      <w:r>
-        <w:t xml:space="preserve"> in Chapter</w:t>
-      </w:r>
-      <w:r>
-        <w:t xml:space="preserve"> </w:t>
-      </w:r>
-      <w:r>
-        <w:fldChar w:fldCharType="begin"/>
-      </w:r>
-      <w:r>
-        <w:instrText xml:space="preserve"> REF _Ref207888380 \r \h </w:instrText>
-      </w:r>
-      <w:r>
-        <w:fldChar w:fldCharType="separate"/>
-      </w:r>
-      <w:r>
-        <w:t>3.6</w:t>
-      </w:r>
-      <w:r>
-        <w:fldChar w:fldCharType="end"/>
-      </w:r>
-      <w:r>
-        <w:t>."</w:t>
-      </w:r>
-    </w:p>
-    <w:p>
-      <w:r>
-        <w:t>Further, equations should be centered and properly aligned. This is important for readability and clarity. They also form part of sentence in which they are introduced, and so grammatical rules should be followed dependent on their position in the sentence. I.e. they should be followed by a period if they are the last part of a sentence, and by a comma if they are not the last part of a sentence.</w:t>
-      </w:r>
-    </w:p>
-    <w:p>
-      <w:pPr>
-        <w:pStyle w:val="AppendixHeading2"/>
-      </w:pPr>
-      <w:bookmarkStart w:id="122" w:name="_Toc207888517"/>
-      <w:bookmarkEnd w:id="120"/>
       <w:r>
         <w:t>Paragraphs</w:t>
       </w:r>
@@ -11567,11 +11206,9 @@
       <w:r>
         <w:t xml:space="preserve">A single sentence is not a </w:t>
       </w:r>
-      <w:proofErr w:type="spellStart"/>
-      <w:r>
-        <w:t>paragrah</w:t>
-      </w:r>
-      <w:proofErr w:type="spellEnd"/>
+      <w:r>
+        <w:t>paragraph</w:t>
+      </w:r>
       <w:r>
         <w:t xml:space="preserve"> and should be avoided.</w:t>
       </w:r>
@@ -11855,6 +11492,14 @@
       <w:pStyle w:val="Header"/>
       <w:jc w:val="right"/>
     </w:pPr>
+    <w:fldSimple w:instr=" STYLEREF &quot;Heading 1&quot; \* MERGEFORMAT ">
+      <w:r>
+        <w:rPr>
+          <w:noProof/>
+        </w:rPr>
+        <w:t>Recommendations</w:t>
+      </w:r>
+    </w:fldSimple>
   </w:p>
 </w:hdr>
 </file>
@@ -13541,12 +13186,8 @@
   <w:style w:type="character" w:default="1" w:styleId="DefaultParagraphFont">
     <w:name w:val="Default Paragraph Font"/>
     <w:uiPriority w:val="1"/>
+    <w:semiHidden/>
     <w:unhideWhenUsed/>
-    <w:rsid w:val="0076509D"/>
-    <w:rPr>
-      <w:rFonts w:ascii="EB Garamond" w:hAnsi="EB Garamond"/>
-      <w:sz w:val="22"/>
-    </w:rPr>
   </w:style>
   <w:style w:type="table" w:default="1" w:styleId="TableNormal">
     <w:name w:val="Normal Table"/>
@@ -14140,7 +13781,9 @@
     </w:pPr>
     <w:rPr>
       <w:kern w:val="0"/>
-      <w:lang w:val="en-US"/>
+      <w:sz w:val="20"/>
+      <w:szCs w:val="20"/>
+      <w:lang w:val="en-US" w:eastAsia="en-GB"/>
       <w14:ligatures w14:val="none"/>
     </w:rPr>
     <w:tblPr>

</xml_diff>